<commit_message>
add anmiton All Project and Edit CV
</commit_message>
<xml_diff>
--- a/src/components/props/Ahmed Elhdad22.docx
+++ b/src/components/props/Ahmed Elhdad22.docx
@@ -11,8 +11,6 @@
           <w:bCs/>
         </w:rPr>
       </w:pPr>
-      <w:bookmarkStart w:id="0" w:name="_GoBack"/>
-      <w:bookmarkEnd w:id="0"/>
       <w:r>
         <w:rPr>
           <w:b w:val="0"/>
@@ -164,7 +162,7 @@
           <w:szCs w:val="32"/>
         </w:rPr>
       </w:pPr>
-      <w:bookmarkStart w:id="1" w:name="_Hlk522525703"/>
+      <w:bookmarkStart w:id="0" w:name="_Hlk522525703"/>
       <w:r>
         <w:rPr>
           <w:b/>
@@ -399,7 +397,7 @@
         </w:rPr>
       </w:pPr>
     </w:p>
-    <w:bookmarkEnd w:id="1"/>
+    <w:bookmarkEnd w:id="0"/>
     <w:p>
       <w:pPr>
         <w:pStyle w:val="Title"/>
@@ -447,7 +445,18 @@
           <w:sz w:val="28"/>
           <w:szCs w:val="28"/>
         </w:rPr>
-        <w:t>Freelance</w:t>
+        <w:t>Free</w:t>
+      </w:r>
+      <w:bookmarkStart w:id="1" w:name="_GoBack"/>
+      <w:bookmarkEnd w:id="1"/>
+      <w:r>
+        <w:rPr>
+          <w:rFonts w:asciiTheme="majorHAnsi" w:hAnsiTheme="majorHAnsi"/>
+          <w:iCs/>
+          <w:sz w:val="28"/>
+          <w:szCs w:val="28"/>
+        </w:rPr>
+        <w:t>lance</w:t>
       </w:r>
     </w:p>
     <w:p>
@@ -659,6 +668,166 @@
     </w:p>
     <w:p>
       <w:pPr>
+        <w:pStyle w:val="ListParagraph"/>
+        <w:numPr>
+          <w:ilvl w:val="0"/>
+          <w:numId w:val="21"/>
+        </w:numPr>
+        <w:rPr>
+          <w:rFonts w:asciiTheme="majorHAnsi" w:hAnsiTheme="majorHAnsi"/>
+          <w:sz w:val="28"/>
+          <w:szCs w:val="28"/>
+        </w:rPr>
+      </w:pPr>
+      <w:proofErr w:type="spellStart"/>
+      <w:r>
+        <w:rPr>
+          <w:rFonts w:asciiTheme="majorHAnsi" w:hAnsiTheme="majorHAnsi"/>
+          <w:sz w:val="28"/>
+          <w:szCs w:val="28"/>
+        </w:rPr>
+        <w:t>Api</w:t>
+      </w:r>
+      <w:proofErr w:type="spellEnd"/>
+    </w:p>
+    <w:p>
+      <w:pPr>
+        <w:pStyle w:val="ListParagraph"/>
+        <w:numPr>
+          <w:ilvl w:val="0"/>
+          <w:numId w:val="21"/>
+        </w:numPr>
+        <w:rPr>
+          <w:rFonts w:asciiTheme="majorHAnsi" w:hAnsiTheme="majorHAnsi"/>
+          <w:sz w:val="28"/>
+          <w:szCs w:val="28"/>
+        </w:rPr>
+      </w:pPr>
+      <w:proofErr w:type="spellStart"/>
+      <w:r>
+        <w:rPr>
+          <w:rFonts w:asciiTheme="majorHAnsi" w:hAnsiTheme="majorHAnsi"/>
+          <w:sz w:val="28"/>
+          <w:szCs w:val="28"/>
+        </w:rPr>
+        <w:t>Git</w:t>
+      </w:r>
+      <w:proofErr w:type="spellEnd"/>
+      <w:r>
+        <w:rPr>
+          <w:rFonts w:asciiTheme="majorHAnsi" w:hAnsiTheme="majorHAnsi"/>
+          <w:sz w:val="28"/>
+          <w:szCs w:val="28"/>
+        </w:rPr>
+        <w:t xml:space="preserve"> / </w:t>
+      </w:r>
+      <w:proofErr w:type="spellStart"/>
+      <w:r>
+        <w:rPr>
+          <w:rFonts w:asciiTheme="majorHAnsi" w:hAnsiTheme="majorHAnsi"/>
+          <w:sz w:val="28"/>
+          <w:szCs w:val="28"/>
+        </w:rPr>
+        <w:t>Github</w:t>
+      </w:r>
+      <w:proofErr w:type="spellEnd"/>
+      <w:r>
+        <w:rPr>
+          <w:rFonts w:asciiTheme="majorHAnsi" w:hAnsiTheme="majorHAnsi"/>
+          <w:sz w:val="28"/>
+          <w:szCs w:val="28"/>
+        </w:rPr>
+        <w:t xml:space="preserve"> / </w:t>
+      </w:r>
+      <w:proofErr w:type="spellStart"/>
+      <w:r>
+        <w:rPr>
+          <w:rFonts w:asciiTheme="majorHAnsi" w:hAnsiTheme="majorHAnsi"/>
+          <w:sz w:val="28"/>
+          <w:szCs w:val="28"/>
+        </w:rPr>
+        <w:t>GitFlow</w:t>
+      </w:r>
+      <w:proofErr w:type="spellEnd"/>
+    </w:p>
+    <w:p>
+      <w:pPr>
+        <w:pStyle w:val="ListParagraph"/>
+        <w:numPr>
+          <w:ilvl w:val="0"/>
+          <w:numId w:val="21"/>
+        </w:numPr>
+        <w:rPr>
+          <w:rFonts w:asciiTheme="majorHAnsi" w:hAnsiTheme="majorHAnsi"/>
+          <w:sz w:val="28"/>
+          <w:szCs w:val="28"/>
+        </w:rPr>
+      </w:pPr>
+      <w:r>
+        <w:rPr>
+          <w:rFonts w:asciiTheme="majorHAnsi" w:hAnsiTheme="majorHAnsi"/>
+          <w:sz w:val="28"/>
+          <w:szCs w:val="28"/>
+        </w:rPr>
+        <w:t>JavaScript OOP</w:t>
+      </w:r>
+    </w:p>
+    <w:p>
+      <w:pPr>
+        <w:pStyle w:val="ListParagraph"/>
+        <w:numPr>
+          <w:ilvl w:val="0"/>
+          <w:numId w:val="21"/>
+        </w:numPr>
+        <w:rPr>
+          <w:rFonts w:asciiTheme="majorHAnsi" w:hAnsiTheme="majorHAnsi"/>
+          <w:sz w:val="28"/>
+          <w:szCs w:val="28"/>
+        </w:rPr>
+      </w:pPr>
+      <w:r>
+        <w:rPr>
+          <w:rFonts w:asciiTheme="majorHAnsi" w:hAnsiTheme="majorHAnsi"/>
+          <w:sz w:val="28"/>
+          <w:szCs w:val="28"/>
+        </w:rPr>
+        <w:t>Dom JavaScript</w:t>
+      </w:r>
+    </w:p>
+    <w:p>
+      <w:pPr>
+        <w:pStyle w:val="ListParagraph"/>
+        <w:numPr>
+          <w:ilvl w:val="0"/>
+          <w:numId w:val="21"/>
+        </w:numPr>
+        <w:rPr>
+          <w:rFonts w:asciiTheme="majorHAnsi" w:hAnsiTheme="majorHAnsi"/>
+          <w:sz w:val="28"/>
+          <w:szCs w:val="28"/>
+        </w:rPr>
+      </w:pPr>
+      <w:proofErr w:type="spellStart"/>
+      <w:r>
+        <w:rPr>
+          <w:rFonts w:asciiTheme="majorHAnsi" w:hAnsiTheme="majorHAnsi"/>
+          <w:sz w:val="28"/>
+          <w:szCs w:val="28"/>
+        </w:rPr>
+        <w:t>Bom</w:t>
+      </w:r>
+      <w:proofErr w:type="spellEnd"/>
+      <w:r>
+        <w:rPr>
+          <w:rFonts w:asciiTheme="majorHAnsi" w:hAnsiTheme="majorHAnsi"/>
+          <w:sz w:val="28"/>
+          <w:szCs w:val="28"/>
+        </w:rPr>
+        <w:t xml:space="preserve"> JavaScript</w:t>
+      </w:r>
+    </w:p>
+    <w:p>
+      <w:pPr>
         <w:rPr>
           <w:rFonts w:asciiTheme="majorHAnsi" w:hAnsiTheme="majorHAnsi"/>
           <w:color w:val="000000" w:themeColor="text1"/>
@@ -696,13 +865,279 @@
     </w:p>
     <w:p>
       <w:pPr>
-        <w:rPr>
-          <w:rFonts w:asciiTheme="majorHAnsi" w:hAnsiTheme="majorHAnsi"/>
-        </w:rPr>
-      </w:pPr>
+        <w:pStyle w:val="ListParagraph"/>
+        <w:numPr>
+          <w:ilvl w:val="0"/>
+          <w:numId w:val="29"/>
+        </w:numPr>
+        <w:tabs>
+          <w:tab w:val="left" w:pos="1125"/>
+        </w:tabs>
+        <w:rPr>
+          <w:rFonts w:asciiTheme="majorHAnsi" w:hAnsiTheme="majorHAnsi"/>
+        </w:rPr>
+      </w:pPr>
+      <w:hyperlink r:id="rId8" w:history="1">
+        <w:r>
+          <w:rPr>
+            <w:rStyle w:val="Hyperlink"/>
+            <w:rFonts w:asciiTheme="majorHAnsi" w:hAnsiTheme="majorHAnsi"/>
+          </w:rPr>
+          <w:t>https://ahmedelhdad.github.io/TAlmas/</w:t>
+        </w:r>
+      </w:hyperlink>
     </w:p>
     <w:p>
       <w:pPr>
+        <w:pStyle w:val="ListParagraph"/>
+        <w:numPr>
+          <w:ilvl w:val="0"/>
+          <w:numId w:val="29"/>
+        </w:numPr>
+        <w:tabs>
+          <w:tab w:val="left" w:pos="1125"/>
+        </w:tabs>
+        <w:rPr>
+          <w:rFonts w:asciiTheme="majorHAnsi" w:hAnsiTheme="majorHAnsi"/>
+        </w:rPr>
+      </w:pPr>
+      <w:hyperlink r:id="rId9" w:history="1">
+        <w:r>
+          <w:rPr>
+            <w:rStyle w:val="Hyperlink"/>
+            <w:rFonts w:asciiTheme="majorHAnsi" w:hAnsiTheme="majorHAnsi"/>
+          </w:rPr>
+          <w:t>https://ahmedelhdad.github.io/Apple/</w:t>
+        </w:r>
+      </w:hyperlink>
+    </w:p>
+    <w:p>
+      <w:pPr>
+        <w:pStyle w:val="ListParagraph"/>
+        <w:numPr>
+          <w:ilvl w:val="0"/>
+          <w:numId w:val="29"/>
+        </w:numPr>
+        <w:tabs>
+          <w:tab w:val="left" w:pos="1125"/>
+        </w:tabs>
+        <w:rPr>
+          <w:rFonts w:asciiTheme="majorHAnsi" w:hAnsiTheme="majorHAnsi"/>
+        </w:rPr>
+      </w:pPr>
+      <w:hyperlink r:id="rId10" w:history="1">
+        <w:r>
+          <w:rPr>
+            <w:rStyle w:val="Hyperlink"/>
+            <w:rFonts w:asciiTheme="majorHAnsi" w:hAnsiTheme="majorHAnsi"/>
+          </w:rPr>
+          <w:t>https://ahmedelhdad.github.io/template-3/</w:t>
+        </w:r>
+      </w:hyperlink>
+    </w:p>
+    <w:p>
+      <w:pPr>
+        <w:pStyle w:val="ListParagraph"/>
+        <w:numPr>
+          <w:ilvl w:val="0"/>
+          <w:numId w:val="29"/>
+        </w:numPr>
+        <w:tabs>
+          <w:tab w:val="left" w:pos="1125"/>
+        </w:tabs>
+        <w:rPr>
+          <w:rFonts w:asciiTheme="majorHAnsi" w:hAnsiTheme="majorHAnsi"/>
+        </w:rPr>
+      </w:pPr>
+      <w:hyperlink r:id="rId11" w:history="1">
+        <w:r>
+          <w:rPr>
+            <w:rStyle w:val="Hyperlink"/>
+            <w:rFonts w:asciiTheme="majorHAnsi" w:hAnsiTheme="majorHAnsi"/>
+          </w:rPr>
+          <w:t>https://ahmedelhdad.github.io/bootstrap-1/</w:t>
+        </w:r>
+      </w:hyperlink>
+    </w:p>
+    <w:p>
+      <w:pPr>
+        <w:pStyle w:val="ListParagraph"/>
+        <w:numPr>
+          <w:ilvl w:val="0"/>
+          <w:numId w:val="29"/>
+        </w:numPr>
+        <w:tabs>
+          <w:tab w:val="left" w:pos="1125"/>
+        </w:tabs>
+        <w:rPr>
+          <w:rFonts w:asciiTheme="majorHAnsi" w:hAnsiTheme="majorHAnsi"/>
+        </w:rPr>
+      </w:pPr>
+      <w:hyperlink r:id="rId12" w:history="1">
+        <w:r>
+          <w:rPr>
+            <w:rStyle w:val="Hyperlink"/>
+            <w:rFonts w:asciiTheme="majorHAnsi" w:hAnsiTheme="majorHAnsi"/>
+          </w:rPr>
+          <w:t>https://ahmedelhdad.github.io/bootstrap-2/</w:t>
+        </w:r>
+      </w:hyperlink>
+    </w:p>
+    <w:p>
+      <w:pPr>
+        <w:pStyle w:val="ListParagraph"/>
+        <w:numPr>
+          <w:ilvl w:val="0"/>
+          <w:numId w:val="29"/>
+        </w:numPr>
+        <w:tabs>
+          <w:tab w:val="left" w:pos="1125"/>
+        </w:tabs>
+        <w:rPr>
+          <w:rFonts w:asciiTheme="majorHAnsi" w:hAnsiTheme="majorHAnsi"/>
+        </w:rPr>
+      </w:pPr>
+      <w:hyperlink r:id="rId13" w:history="1">
+        <w:r>
+          <w:rPr>
+            <w:rStyle w:val="Hyperlink"/>
+            <w:rFonts w:asciiTheme="majorHAnsi" w:hAnsiTheme="majorHAnsi"/>
+          </w:rPr>
+          <w:t>https://ahmedelhdad.github.io/JavaScript/</w:t>
+        </w:r>
+      </w:hyperlink>
+    </w:p>
+    <w:p>
+      <w:pPr>
+        <w:pStyle w:val="ListParagraph"/>
+        <w:numPr>
+          <w:ilvl w:val="0"/>
+          <w:numId w:val="29"/>
+        </w:numPr>
+        <w:tabs>
+          <w:tab w:val="left" w:pos="1125"/>
+        </w:tabs>
+        <w:rPr>
+          <w:rFonts w:asciiTheme="majorHAnsi" w:hAnsiTheme="majorHAnsi"/>
+        </w:rPr>
+      </w:pPr>
+      <w:hyperlink r:id="rId14" w:history="1">
+        <w:r>
+          <w:rPr>
+            <w:rStyle w:val="Hyperlink"/>
+            <w:rFonts w:asciiTheme="majorHAnsi" w:hAnsiTheme="majorHAnsi"/>
+          </w:rPr>
+          <w:t>https://ahmedelhdad.github.io/JavaScript/</w:t>
+        </w:r>
+      </w:hyperlink>
+    </w:p>
+    <w:p>
+      <w:pPr>
+        <w:pStyle w:val="ListParagraph"/>
+        <w:numPr>
+          <w:ilvl w:val="0"/>
+          <w:numId w:val="29"/>
+        </w:numPr>
+        <w:tabs>
+          <w:tab w:val="left" w:pos="1125"/>
+        </w:tabs>
+        <w:rPr>
+          <w:rFonts w:asciiTheme="majorHAnsi" w:hAnsiTheme="majorHAnsi"/>
+        </w:rPr>
+      </w:pPr>
+      <w:hyperlink r:id="rId15" w:history="1">
+        <w:r>
+          <w:rPr>
+            <w:rStyle w:val="Hyperlink"/>
+            <w:rFonts w:asciiTheme="majorHAnsi" w:hAnsiTheme="majorHAnsi"/>
+          </w:rPr>
+          <w:t>https://ahmedelhdad.github.io/tech/</w:t>
+        </w:r>
+      </w:hyperlink>
+    </w:p>
+    <w:p>
+      <w:pPr>
+        <w:pStyle w:val="ListParagraph"/>
+        <w:numPr>
+          <w:ilvl w:val="0"/>
+          <w:numId w:val="29"/>
+        </w:numPr>
+        <w:tabs>
+          <w:tab w:val="left" w:pos="1125"/>
+        </w:tabs>
+        <w:rPr>
+          <w:rFonts w:asciiTheme="majorHAnsi" w:hAnsiTheme="majorHAnsi"/>
+        </w:rPr>
+      </w:pPr>
+      <w:hyperlink r:id="rId16" w:history="1">
+        <w:r>
+          <w:rPr>
+            <w:rStyle w:val="Hyperlink"/>
+            <w:rFonts w:asciiTheme="majorHAnsi" w:hAnsiTheme="majorHAnsi"/>
+          </w:rPr>
+          <w:t>https://ahmedelhdad.github.io/React/</w:t>
+        </w:r>
+      </w:hyperlink>
+    </w:p>
+    <w:p>
+      <w:pPr>
+        <w:pStyle w:val="ListParagraph"/>
+        <w:numPr>
+          <w:ilvl w:val="0"/>
+          <w:numId w:val="29"/>
+        </w:numPr>
+        <w:tabs>
+          <w:tab w:val="left" w:pos="1125"/>
+        </w:tabs>
+        <w:rPr>
+          <w:rFonts w:asciiTheme="majorHAnsi" w:hAnsiTheme="majorHAnsi"/>
+        </w:rPr>
+      </w:pPr>
+      <w:hyperlink r:id="rId17" w:history="1">
+        <w:r>
+          <w:rPr>
+            <w:rStyle w:val="Hyperlink"/>
+            <w:rFonts w:asciiTheme="majorHAnsi" w:hAnsiTheme="majorHAnsi"/>
+          </w:rPr>
+          <w:t>https://ahmedelhdad.github.io/Api-React/</w:t>
+        </w:r>
+      </w:hyperlink>
+    </w:p>
+    <w:p>
+      <w:pPr>
+        <w:pStyle w:val="ListParagraph"/>
+        <w:numPr>
+          <w:ilvl w:val="0"/>
+          <w:numId w:val="29"/>
+        </w:numPr>
+        <w:tabs>
+          <w:tab w:val="left" w:pos="1125"/>
+        </w:tabs>
+        <w:rPr>
+          <w:rFonts w:asciiTheme="majorHAnsi" w:hAnsiTheme="majorHAnsi"/>
+        </w:rPr>
+      </w:pPr>
+      <w:r>
+        <w:rPr>
+          <w:rFonts w:asciiTheme="majorHAnsi" w:hAnsiTheme="majorHAnsi"/>
+        </w:rPr>
+        <w:t>https://ahmedelhdad.github.io/Restaurant/</w:t>
+      </w:r>
+    </w:p>
+    <w:p>
+      <w:pPr>
+        <w:tabs>
+          <w:tab w:val="left" w:pos="1125"/>
+        </w:tabs>
+        <w:ind w:left="1485"/>
+        <w:rPr>
+          <w:rFonts w:asciiTheme="majorHAnsi" w:hAnsiTheme="majorHAnsi"/>
+        </w:rPr>
+      </w:pPr>
+    </w:p>
+    <w:p>
+      <w:pPr>
+        <w:ind w:left="720"/>
         <w:rPr>
           <w:rFonts w:asciiTheme="majorHAnsi" w:hAnsiTheme="majorHAnsi"/>
         </w:rPr>
@@ -810,7 +1245,7 @@
       </w:pPr>
     </w:p>
     <w:sectPr>
-      <w:footerReference w:type="first" r:id="rId8"/>
+      <w:footerReference w:type="first" r:id="rId18"/>
       <w:type w:val="continuous"/>
       <w:pgSz w:w="12240" w:h="15840"/>
       <w:pgMar w:top="1008" w:right="1008" w:bottom="1008" w:left="1008" w:header="1008" w:footer="1008" w:gutter="0"/>
@@ -2257,6 +2692,92 @@
     </w:lvl>
   </w:abstractNum>
   <w:abstractNum w:abstractNumId="13">
+    <w:nsid w:val="422D6E95"/>
+    <w:multiLevelType w:val="hybridMultilevel"/>
+    <w:tmpl w:val="248442A4"/>
+    <w:lvl w:ilvl="0" w:tplc="0409000F">
+      <w:start w:val="1"/>
+      <w:numFmt w:val="decimal"/>
+      <w:lvlText w:val="%1."/>
+      <w:lvlJc w:val="left"/>
+      <w:pPr>
+        <w:ind w:left="1845" w:hanging="360"/>
+      </w:pPr>
+    </w:lvl>
+    <w:lvl w:ilvl="1" w:tplc="04090019" w:tentative="1">
+      <w:start w:val="1"/>
+      <w:numFmt w:val="lowerLetter"/>
+      <w:lvlText w:val="%2."/>
+      <w:lvlJc w:val="left"/>
+      <w:pPr>
+        <w:ind w:left="2565" w:hanging="360"/>
+      </w:pPr>
+    </w:lvl>
+    <w:lvl w:ilvl="2" w:tplc="0409001B" w:tentative="1">
+      <w:start w:val="1"/>
+      <w:numFmt w:val="lowerRoman"/>
+      <w:lvlText w:val="%3."/>
+      <w:lvlJc w:val="right"/>
+      <w:pPr>
+        <w:ind w:left="3285" w:hanging="180"/>
+      </w:pPr>
+    </w:lvl>
+    <w:lvl w:ilvl="3" w:tplc="0409000F" w:tentative="1">
+      <w:start w:val="1"/>
+      <w:numFmt w:val="decimal"/>
+      <w:lvlText w:val="%4."/>
+      <w:lvlJc w:val="left"/>
+      <w:pPr>
+        <w:ind w:left="4005" w:hanging="360"/>
+      </w:pPr>
+    </w:lvl>
+    <w:lvl w:ilvl="4" w:tplc="04090019" w:tentative="1">
+      <w:start w:val="1"/>
+      <w:numFmt w:val="lowerLetter"/>
+      <w:lvlText w:val="%5."/>
+      <w:lvlJc w:val="left"/>
+      <w:pPr>
+        <w:ind w:left="4725" w:hanging="360"/>
+      </w:pPr>
+    </w:lvl>
+    <w:lvl w:ilvl="5" w:tplc="0409001B" w:tentative="1">
+      <w:start w:val="1"/>
+      <w:numFmt w:val="lowerRoman"/>
+      <w:lvlText w:val="%6."/>
+      <w:lvlJc w:val="right"/>
+      <w:pPr>
+        <w:ind w:left="5445" w:hanging="180"/>
+      </w:pPr>
+    </w:lvl>
+    <w:lvl w:ilvl="6" w:tplc="0409000F" w:tentative="1">
+      <w:start w:val="1"/>
+      <w:numFmt w:val="decimal"/>
+      <w:lvlText w:val="%7."/>
+      <w:lvlJc w:val="left"/>
+      <w:pPr>
+        <w:ind w:left="6165" w:hanging="360"/>
+      </w:pPr>
+    </w:lvl>
+    <w:lvl w:ilvl="7" w:tplc="04090019" w:tentative="1">
+      <w:start w:val="1"/>
+      <w:numFmt w:val="lowerLetter"/>
+      <w:lvlText w:val="%8."/>
+      <w:lvlJc w:val="left"/>
+      <w:pPr>
+        <w:ind w:left="6885" w:hanging="360"/>
+      </w:pPr>
+    </w:lvl>
+    <w:lvl w:ilvl="8" w:tplc="0409001B" w:tentative="1">
+      <w:start w:val="1"/>
+      <w:numFmt w:val="lowerRoman"/>
+      <w:lvlText w:val="%9."/>
+      <w:lvlJc w:val="right"/>
+      <w:pPr>
+        <w:ind w:left="7605" w:hanging="180"/>
+      </w:pPr>
+    </w:lvl>
+  </w:abstractNum>
+  <w:abstractNum w:abstractNumId="14">
     <w:nsid w:val="47EF6CF8"/>
     <w:multiLevelType w:val="hybridMultilevel"/>
     <w:tmpl w:val="692AF926"/>
@@ -2369,7 +2890,7 @@
       </w:rPr>
     </w:lvl>
   </w:abstractNum>
-  <w:abstractNum w:abstractNumId="14">
+  <w:abstractNum w:abstractNumId="15">
     <w:nsid w:val="4D4A5350"/>
     <w:multiLevelType w:val="multilevel"/>
     <w:tmpl w:val="F678062C"/>
@@ -2459,7 +2980,7 @@
       </w:pPr>
     </w:lvl>
   </w:abstractNum>
-  <w:abstractNum w:abstractNumId="15">
+  <w:abstractNum w:abstractNumId="16">
     <w:nsid w:val="4E6538E9"/>
     <w:multiLevelType w:val="multilevel"/>
     <w:tmpl w:val="13EC8FFE"/>
@@ -2550,7 +3071,7 @@
       </w:pPr>
     </w:lvl>
   </w:abstractNum>
-  <w:abstractNum w:abstractNumId="16">
+  <w:abstractNum w:abstractNumId="17">
     <w:nsid w:val="555B5B50"/>
     <w:multiLevelType w:val="multilevel"/>
     <w:tmpl w:val="AF70DF5C"/>
@@ -2641,7 +3162,7 @@
       </w:pPr>
     </w:lvl>
   </w:abstractNum>
-  <w:abstractNum w:abstractNumId="17">
+  <w:abstractNum w:abstractNumId="18">
     <w:nsid w:val="56764685"/>
     <w:multiLevelType w:val="hybridMultilevel"/>
     <w:tmpl w:val="57584106"/>
@@ -2755,7 +3276,7 @@
       </w:rPr>
     </w:lvl>
   </w:abstractNum>
-  <w:abstractNum w:abstractNumId="18">
+  <w:abstractNum w:abstractNumId="19">
     <w:nsid w:val="58904A7A"/>
     <w:multiLevelType w:val="hybridMultilevel"/>
     <w:tmpl w:val="B9F6B7FC"/>
@@ -2898,7 +3419,7 @@
       </w:rPr>
     </w:lvl>
   </w:abstractNum>
-  <w:abstractNum w:abstractNumId="19">
+  <w:abstractNum w:abstractNumId="20">
     <w:nsid w:val="5F977B83"/>
     <w:multiLevelType w:val="hybridMultilevel"/>
     <w:tmpl w:val="3048905A"/>
@@ -3011,7 +3532,156 @@
       </w:rPr>
     </w:lvl>
   </w:abstractNum>
-  <w:abstractNum w:abstractNumId="20">
+  <w:abstractNum w:abstractNumId="21">
+    <w:nsid w:val="662562D9"/>
+    <w:multiLevelType w:val="multilevel"/>
+    <w:tmpl w:val="DBA61000"/>
+    <w:lvl w:ilvl="0">
+      <w:start w:val="1"/>
+      <w:numFmt w:val="bullet"/>
+      <w:lvlText w:val=""/>
+      <w:lvlJc w:val="left"/>
+      <w:pPr>
+        <w:tabs>
+          <w:tab w:val="num" w:pos="720"/>
+        </w:tabs>
+        <w:ind w:left="720" w:hanging="360"/>
+      </w:pPr>
+      <w:rPr>
+        <w:rFonts w:ascii="Symbol" w:hAnsi="Symbol" w:hint="default"/>
+        <w:sz w:val="20"/>
+      </w:rPr>
+    </w:lvl>
+    <w:lvl w:ilvl="1" w:tentative="1">
+      <w:start w:val="1"/>
+      <w:numFmt w:val="bullet"/>
+      <w:lvlText w:val="o"/>
+      <w:lvlJc w:val="left"/>
+      <w:pPr>
+        <w:tabs>
+          <w:tab w:val="num" w:pos="1440"/>
+        </w:tabs>
+        <w:ind w:left="1440" w:hanging="360"/>
+      </w:pPr>
+      <w:rPr>
+        <w:rFonts w:ascii="Courier New" w:hAnsi="Courier New" w:hint="default"/>
+        <w:sz w:val="20"/>
+      </w:rPr>
+    </w:lvl>
+    <w:lvl w:ilvl="2" w:tentative="1">
+      <w:start w:val="1"/>
+      <w:numFmt w:val="bullet"/>
+      <w:lvlText w:val=""/>
+      <w:lvlJc w:val="left"/>
+      <w:pPr>
+        <w:tabs>
+          <w:tab w:val="num" w:pos="2160"/>
+        </w:tabs>
+        <w:ind w:left="2160" w:hanging="360"/>
+      </w:pPr>
+      <w:rPr>
+        <w:rFonts w:ascii="Wingdings" w:hAnsi="Wingdings" w:hint="default"/>
+        <w:sz w:val="20"/>
+      </w:rPr>
+    </w:lvl>
+    <w:lvl w:ilvl="3" w:tentative="1">
+      <w:start w:val="1"/>
+      <w:numFmt w:val="bullet"/>
+      <w:lvlText w:val=""/>
+      <w:lvlJc w:val="left"/>
+      <w:pPr>
+        <w:tabs>
+          <w:tab w:val="num" w:pos="2880"/>
+        </w:tabs>
+        <w:ind w:left="2880" w:hanging="360"/>
+      </w:pPr>
+      <w:rPr>
+        <w:rFonts w:ascii="Wingdings" w:hAnsi="Wingdings" w:hint="default"/>
+        <w:sz w:val="20"/>
+      </w:rPr>
+    </w:lvl>
+    <w:lvl w:ilvl="4" w:tentative="1">
+      <w:start w:val="1"/>
+      <w:numFmt w:val="bullet"/>
+      <w:lvlText w:val=""/>
+      <w:lvlJc w:val="left"/>
+      <w:pPr>
+        <w:tabs>
+          <w:tab w:val="num" w:pos="3600"/>
+        </w:tabs>
+        <w:ind w:left="3600" w:hanging="360"/>
+      </w:pPr>
+      <w:rPr>
+        <w:rFonts w:ascii="Wingdings" w:hAnsi="Wingdings" w:hint="default"/>
+        <w:sz w:val="20"/>
+      </w:rPr>
+    </w:lvl>
+    <w:lvl w:ilvl="5" w:tentative="1">
+      <w:start w:val="1"/>
+      <w:numFmt w:val="bullet"/>
+      <w:lvlText w:val=""/>
+      <w:lvlJc w:val="left"/>
+      <w:pPr>
+        <w:tabs>
+          <w:tab w:val="num" w:pos="4320"/>
+        </w:tabs>
+        <w:ind w:left="4320" w:hanging="360"/>
+      </w:pPr>
+      <w:rPr>
+        <w:rFonts w:ascii="Wingdings" w:hAnsi="Wingdings" w:hint="default"/>
+        <w:sz w:val="20"/>
+      </w:rPr>
+    </w:lvl>
+    <w:lvl w:ilvl="6" w:tentative="1">
+      <w:start w:val="1"/>
+      <w:numFmt w:val="bullet"/>
+      <w:lvlText w:val=""/>
+      <w:lvlJc w:val="left"/>
+      <w:pPr>
+        <w:tabs>
+          <w:tab w:val="num" w:pos="5040"/>
+        </w:tabs>
+        <w:ind w:left="5040" w:hanging="360"/>
+      </w:pPr>
+      <w:rPr>
+        <w:rFonts w:ascii="Wingdings" w:hAnsi="Wingdings" w:hint="default"/>
+        <w:sz w:val="20"/>
+      </w:rPr>
+    </w:lvl>
+    <w:lvl w:ilvl="7" w:tentative="1">
+      <w:start w:val="1"/>
+      <w:numFmt w:val="bullet"/>
+      <w:lvlText w:val=""/>
+      <w:lvlJc w:val="left"/>
+      <w:pPr>
+        <w:tabs>
+          <w:tab w:val="num" w:pos="5760"/>
+        </w:tabs>
+        <w:ind w:left="5760" w:hanging="360"/>
+      </w:pPr>
+      <w:rPr>
+        <w:rFonts w:ascii="Wingdings" w:hAnsi="Wingdings" w:hint="default"/>
+        <w:sz w:val="20"/>
+      </w:rPr>
+    </w:lvl>
+    <w:lvl w:ilvl="8" w:tentative="1">
+      <w:start w:val="1"/>
+      <w:numFmt w:val="bullet"/>
+      <w:lvlText w:val=""/>
+      <w:lvlJc w:val="left"/>
+      <w:pPr>
+        <w:tabs>
+          <w:tab w:val="num" w:pos="6480"/>
+        </w:tabs>
+        <w:ind w:left="6480" w:hanging="360"/>
+      </w:pPr>
+      <w:rPr>
+        <w:rFonts w:ascii="Wingdings" w:hAnsi="Wingdings" w:hint="default"/>
+        <w:sz w:val="20"/>
+      </w:rPr>
+    </w:lvl>
+  </w:abstractNum>
+  <w:abstractNum w:abstractNumId="22">
     <w:nsid w:val="67AD17A0"/>
     <w:multiLevelType w:val="multilevel"/>
     <w:tmpl w:val="F48E9C74"/>
@@ -3103,7 +3773,7 @@
       </w:pPr>
     </w:lvl>
   </w:abstractNum>
-  <w:abstractNum w:abstractNumId="21">
+  <w:abstractNum w:abstractNumId="23">
     <w:nsid w:val="70C45BE4"/>
     <w:multiLevelType w:val="hybridMultilevel"/>
     <w:tmpl w:val="EC32F81A"/>
@@ -3216,7 +3886,7 @@
       </w:rPr>
     </w:lvl>
   </w:abstractNum>
-  <w:abstractNum w:abstractNumId="22">
+  <w:abstractNum w:abstractNumId="24">
     <w:nsid w:val="720F7A2C"/>
     <w:multiLevelType w:val="multilevel"/>
     <w:tmpl w:val="3EFCA1A0"/>
@@ -3308,7 +3978,7 @@
       </w:pPr>
     </w:lvl>
   </w:abstractNum>
-  <w:abstractNum w:abstractNumId="23">
+  <w:abstractNum w:abstractNumId="25">
     <w:nsid w:val="722E189B"/>
     <w:multiLevelType w:val="hybridMultilevel"/>
     <w:tmpl w:val="4EAEE362"/>
@@ -3421,7 +4091,7 @@
       </w:rPr>
     </w:lvl>
   </w:abstractNum>
-  <w:abstractNum w:abstractNumId="24">
+  <w:abstractNum w:abstractNumId="26">
     <w:nsid w:val="76351227"/>
     <w:multiLevelType w:val="multilevel"/>
     <w:tmpl w:val="3EFCA1A0"/>
@@ -3513,7 +4183,7 @@
       </w:pPr>
     </w:lvl>
   </w:abstractNum>
-  <w:abstractNum w:abstractNumId="25">
+  <w:abstractNum w:abstractNumId="27">
     <w:nsid w:val="79F75094"/>
     <w:multiLevelType w:val="hybridMultilevel"/>
     <w:tmpl w:val="B3EAB2B4"/>
@@ -3626,7 +4296,7 @@
       </w:rPr>
     </w:lvl>
   </w:abstractNum>
-  <w:abstractNum w:abstractNumId="26">
+  <w:abstractNum w:abstractNumId="28">
     <w:nsid w:val="7E0B3FE5"/>
     <w:multiLevelType w:val="multilevel"/>
     <w:tmpl w:val="14CAE772"/>
@@ -3721,25 +4391,25 @@
     <w:abstractNumId w:val="11"/>
   </w:num>
   <w:num w:numId="2">
-    <w:abstractNumId w:val="26"/>
+    <w:abstractNumId w:val="28"/>
   </w:num>
   <w:num w:numId="3">
     <w:abstractNumId w:val="9"/>
   </w:num>
   <w:num w:numId="4">
+    <w:abstractNumId w:val="26"/>
+  </w:num>
+  <w:num w:numId="5">
     <w:abstractNumId w:val="24"/>
   </w:num>
-  <w:num w:numId="5">
+  <w:num w:numId="6">
     <w:abstractNumId w:val="22"/>
-  </w:num>
-  <w:num w:numId="6">
-    <w:abstractNumId w:val="20"/>
   </w:num>
   <w:num w:numId="7">
     <w:abstractNumId w:val="1"/>
   </w:num>
   <w:num w:numId="8">
-    <w:abstractNumId w:val="15"/>
+    <w:abstractNumId w:val="16"/>
   </w:num>
   <w:num w:numId="9">
     <w:abstractNumId w:val="2"/>
@@ -3748,43 +4418,43 @@
     <w:abstractNumId w:val="6"/>
   </w:num>
   <w:num w:numId="11">
-    <w:abstractNumId w:val="16"/>
+    <w:abstractNumId w:val="17"/>
   </w:num>
   <w:num w:numId="12">
     <w:abstractNumId w:val="8"/>
   </w:num>
   <w:num w:numId="13">
-    <w:abstractNumId w:val="14"/>
+    <w:abstractNumId w:val="15"/>
   </w:num>
   <w:num w:numId="14">
     <w:abstractNumId w:val="3"/>
   </w:num>
   <w:num w:numId="15">
-    <w:abstractNumId w:val="17"/>
+    <w:abstractNumId w:val="18"/>
   </w:num>
   <w:num w:numId="16">
-    <w:abstractNumId w:val="18"/>
+    <w:abstractNumId w:val="19"/>
   </w:num>
   <w:num w:numId="17">
     <w:abstractNumId w:val="7"/>
   </w:num>
   <w:num w:numId="18">
-    <w:abstractNumId w:val="21"/>
+    <w:abstractNumId w:val="23"/>
   </w:num>
   <w:num w:numId="19">
-    <w:abstractNumId w:val="13"/>
+    <w:abstractNumId w:val="14"/>
   </w:num>
   <w:num w:numId="20">
-    <w:abstractNumId w:val="25"/>
+    <w:abstractNumId w:val="27"/>
   </w:num>
   <w:num w:numId="21">
-    <w:abstractNumId w:val="23"/>
+    <w:abstractNumId w:val="25"/>
   </w:num>
   <w:num w:numId="22">
     <w:abstractNumId w:val="4"/>
   </w:num>
   <w:num w:numId="23">
-    <w:abstractNumId w:val="19"/>
+    <w:abstractNumId w:val="20"/>
   </w:num>
   <w:num w:numId="24">
     <w:abstractNumId w:val="0"/>
@@ -3797,6 +4467,12 @@
   </w:num>
   <w:num w:numId="27">
     <w:abstractNumId w:val="10"/>
+  </w:num>
+  <w:num w:numId="28">
+    <w:abstractNumId w:val="21"/>
+  </w:num>
+  <w:num w:numId="29">
+    <w:abstractNumId w:val="13"/>
   </w:num>
 </w:numbering>
 </file>

</xml_diff>